<commit_message>
INT-2936 - removed version control on docs and regenerated PDF
</commit_message>
<xml_diff>
--- a/fn_slack/doc/Resilient_Integrations_Function_Guide_for_Slack.docx
+++ b/fn_slack/doc/Resilient_Integrations_Function_Guide_for_Slack.docx
@@ -155,26 +155,17 @@
           <w:tab w:val="left" w:pos="7931"/>
         </w:tabs>
         <w:spacing w:before="0"/>
-        <w:pPrChange w:id="1" w:author="Mark Scherfling" w:date="2020-08-14T08:32:00Z">
-          <w:pPr>
-            <w:pStyle w:val="Heading1"/>
-            <w:spacing w:before="0"/>
-            <w:jc w:val="center"/>
-          </w:pPr>
-        </w:pPrChange>
-      </w:pPr>
-      <w:ins w:id="2" w:author="Mark Scherfling" w:date="2020-08-14T08:32:00Z">
-        <w:r>
-          <w:rPr>
-            <w:color w:val="FF8300"/>
-          </w:rPr>
-          <w:tab/>
-        </w:r>
-      </w:ins>
+      </w:pPr>
       <w:r>
         <w:rPr>
           <w:color w:val="FF8300"/>
         </w:rPr>
+        <w:tab/>
+      </w:r>
+      <w:r>
+        <w:rPr>
+          <w:color w:val="FF8300"/>
+        </w:rPr>
         <w:t>Slack</w:t>
       </w:r>
       <w:r>
@@ -183,32 +174,12 @@
         </w:rPr>
         <w:t xml:space="preserve"> Function V1.0.</w:t>
       </w:r>
-      <w:ins w:id="3" w:author="Mark Scherfling" w:date="2020-08-14T08:33:00Z">
-        <w:r>
-          <w:rPr>
-            <w:color w:val="FF8300"/>
-          </w:rPr>
-          <w:t>2</w:t>
-        </w:r>
-      </w:ins>
-      <w:ins w:id="4" w:author="AnnMarie Norcross" w:date="2020-03-04T11:44:00Z">
-        <w:del w:id="5" w:author="Mark Scherfling" w:date="2020-08-14T08:33:00Z">
-          <w:r>
-            <w:rPr>
-              <w:color w:val="FF8300"/>
-            </w:rPr>
-            <w:delText>1</w:delText>
-          </w:r>
-        </w:del>
-      </w:ins>
-      <w:del w:id="6" w:author="AnnMarie Norcross" w:date="2020-03-04T11:42:00Z">
-        <w:r>
-          <w:rPr>
-            <w:color w:val="FF8300"/>
-          </w:rPr>
-          <w:delText>0</w:delText>
-        </w:r>
-      </w:del>
+      <w:r>
+        <w:rPr>
+          <w:color w:val="FF8300"/>
+        </w:rPr>
+        <w:t>2</w:t>
+      </w:r>
     </w:p>
     <w:p>
       <w:pPr>
@@ -221,56 +192,18 @@
         </w:rPr>
         <w:t xml:space="preserve">Release Date: </w:t>
       </w:r>
-      <w:ins w:id="7" w:author="AnnMarie Norcross" w:date="2020-03-04T11:44:00Z">
-        <w:del w:id="8" w:author="Mark Scherfling" w:date="2020-08-14T08:33:00Z">
-          <w:r>
-            <w:rPr>
-              <w:rFonts w:ascii="Times New Roman" w:eastAsia="Times New Roman" w:hAnsi="Times New Roman" w:cs="Times New Roman"/>
-            </w:rPr>
-            <w:delText>Ma</w:delText>
-          </w:r>
-        </w:del>
-      </w:ins>
-      <w:ins w:id="9" w:author="AnnMarie Norcross" w:date="2020-03-04T11:45:00Z">
-        <w:del w:id="10" w:author="Mark Scherfling" w:date="2020-08-14T08:33:00Z">
-          <w:r>
-            <w:rPr>
-              <w:rFonts w:ascii="Times New Roman" w:eastAsia="Times New Roman" w:hAnsi="Times New Roman" w:cs="Times New Roman"/>
-            </w:rPr>
-            <w:delText>rch</w:delText>
-          </w:r>
-        </w:del>
-      </w:ins>
-      <w:ins w:id="11" w:author="Mark Scherfling" w:date="2020-08-14T08:33:00Z">
-        <w:r>
-          <w:rPr>
-            <w:rFonts w:ascii="Times New Roman" w:eastAsia="Times New Roman" w:hAnsi="Times New Roman" w:cs="Times New Roman"/>
-          </w:rPr>
-          <w:t>August</w:t>
-        </w:r>
-      </w:ins>
-      <w:ins w:id="12" w:author="AnnMarie Norcross" w:date="2020-03-04T11:45:00Z">
-        <w:r>
-          <w:rPr>
-            <w:rFonts w:ascii="Times New Roman" w:eastAsia="Times New Roman" w:hAnsi="Times New Roman" w:cs="Times New Roman"/>
-          </w:rPr>
-          <w:t xml:space="preserve"> 2020</w:t>
-        </w:r>
-      </w:ins>
-      <w:del w:id="13" w:author="AnnMarie Norcross" w:date="2020-03-04T11:44:00Z">
-        <w:r>
-          <w:rPr>
-            <w:rFonts w:ascii="Times New Roman" w:eastAsia="Times New Roman" w:hAnsi="Times New Roman" w:cs="Times New Roman"/>
-          </w:rPr>
-          <w:delText xml:space="preserve">December </w:delText>
-        </w:r>
-        <w:r>
-          <w:rPr>
-            <w:rFonts w:ascii="Times New Roman" w:eastAsia="Times New Roman" w:hAnsi="Times New Roman" w:cs="Times New Roman"/>
-          </w:rPr>
-          <w:delText>2018</w:delText>
-        </w:r>
-      </w:del>
+      <w:r>
+        <w:rPr>
+          <w:rFonts w:ascii="Times New Roman" w:eastAsia="Times New Roman" w:hAnsi="Times New Roman" w:cs="Times New Roman"/>
+        </w:rPr>
+        <w:t>August</w:t>
+      </w:r>
+      <w:r>
+        <w:rPr>
+          <w:rFonts w:ascii="Times New Roman" w:eastAsia="Times New Roman" w:hAnsi="Times New Roman" w:cs="Times New Roman"/>
+        </w:rPr>
+        <w:t xml:space="preserve"> 2020</w:t>
+      </w:r>
     </w:p>
     <w:p>
       <w:pPr>
@@ -888,192 +821,97 @@
     <w:p>
       <w:pPr>
         <w:pStyle w:val="Heading10"/>
-        <w:rPr>
-          <w:ins w:id="14" w:author="Mark Scherfling" w:date="2020-08-14T08:55:00Z"/>
-        </w:rPr>
-      </w:pPr>
-      <w:ins w:id="15" w:author="Mark Scherfling" w:date="2020-08-14T08:55:00Z">
-        <w:r>
-          <w:t>History</w:t>
-        </w:r>
-      </w:ins>
+      </w:pPr>
+      <w:r>
+        <w:t>History</w:t>
+      </w:r>
     </w:p>
     <w:tbl>
       <w:tblPr>
         <w:tblStyle w:val="TableGrid"/>
         <w:tblW w:w="0" w:type="auto"/>
         <w:tblLook w:val="04A0" w:firstRow="1" w:lastRow="0" w:firstColumn="1" w:lastColumn="0" w:noHBand="0" w:noVBand="1"/>
-        <w:tblPrChange w:id="16" w:author="Mark Scherfling" w:date="2020-08-14T08:56:00Z">
-          <w:tblPr>
-            <w:tblStyle w:val="TableGrid"/>
-            <w:tblW w:w="0" w:type="auto"/>
-            <w:tblLook w:val="04A0" w:firstRow="1" w:lastRow="0" w:firstColumn="1" w:lastColumn="0" w:noHBand="0" w:noVBand="1"/>
-          </w:tblPr>
-        </w:tblPrChange>
       </w:tblPr>
       <w:tblGrid>
         <w:gridCol w:w="1525"/>
         <w:gridCol w:w="4590"/>
-        <w:tblGridChange w:id="17">
-          <w:tblGrid>
-            <w:gridCol w:w="4315"/>
-            <w:gridCol w:w="4315"/>
-          </w:tblGrid>
-        </w:tblGridChange>
       </w:tblGrid>
       <w:tr>
-        <w:trPr>
-          <w:ins w:id="18" w:author="Mark Scherfling" w:date="2020-08-14T08:55:00Z"/>
-        </w:trPr>
         <w:tc>
           <w:tcPr>
             <w:tcW w:w="1525" w:type="dxa"/>
-            <w:tcPrChange w:id="19" w:author="Mark Scherfling" w:date="2020-08-14T08:56:00Z">
-              <w:tcPr>
-                <w:tcW w:w="4315" w:type="dxa"/>
-              </w:tcPr>
-            </w:tcPrChange>
+          </w:tcPr>
+          <w:p>
+            <w:pPr>
+              <w:pStyle w:val="BodyText"/>
+            </w:pPr>
+            <w:r>
+              <w:t>Version</w:t>
+            </w:r>
+          </w:p>
+        </w:tc>
+        <w:tc>
+          <w:tcPr>
+            <w:tcW w:w="4590" w:type="dxa"/>
+          </w:tcPr>
+          <w:p>
+            <w:pPr>
+              <w:pStyle w:val="BodyText"/>
+            </w:pPr>
+            <w:r>
+              <w:t>Comment</w:t>
+            </w:r>
+          </w:p>
+        </w:tc>
+      </w:tr>
+      <w:tr>
+        <w:tc>
+          <w:tcPr>
+            <w:tcW w:w="1525" w:type="dxa"/>
+          </w:tcPr>
+          <w:p>
+            <w:pPr>
+              <w:pStyle w:val="BodyText"/>
+            </w:pPr>
+            <w:r>
+              <w:t>1.0.2</w:t>
+            </w:r>
+          </w:p>
+        </w:tc>
+        <w:tc>
+          <w:tcPr>
+            <w:tcW w:w="4590" w:type="dxa"/>
           </w:tcPr>
           <w:p>
             <w:pPr>
               <w:pStyle w:val="BodyText"/>
               <w:rPr>
-                <w:ins w:id="20" w:author="Mark Scherfling" w:date="2020-08-14T08:55:00Z"/>
-              </w:rPr>
-              <w:pPrChange w:id="21" w:author="Mark Scherfling" w:date="2020-08-14T08:55:00Z">
-                <w:pPr>
-                  <w:pStyle w:val="Heading10"/>
-                </w:pPr>
-              </w:pPrChange>
-            </w:pPr>
-            <w:ins w:id="22" w:author="Mark Scherfling" w:date="2020-08-14T08:55:00Z">
-              <w:r>
-                <w:t>Version</w:t>
-              </w:r>
-            </w:ins>
-          </w:p>
-        </w:tc>
-        <w:tc>
-          <w:tcPr>
-            <w:tcW w:w="4590" w:type="dxa"/>
-            <w:tcPrChange w:id="23" w:author="Mark Scherfling" w:date="2020-08-14T08:56:00Z">
-              <w:tcPr>
-                <w:tcW w:w="4315" w:type="dxa"/>
-              </w:tcPr>
-            </w:tcPrChange>
-          </w:tcPr>
-          <w:p>
-            <w:pPr>
-              <w:pStyle w:val="BodyText"/>
-              <w:rPr>
-                <w:ins w:id="24" w:author="Mark Scherfling" w:date="2020-08-14T08:55:00Z"/>
-              </w:rPr>
-              <w:pPrChange w:id="25" w:author="Mark Scherfling" w:date="2020-08-14T08:55:00Z">
-                <w:pPr>
-                  <w:pStyle w:val="Heading10"/>
-                </w:pPr>
-              </w:pPrChange>
-            </w:pPr>
-            <w:ins w:id="26" w:author="Mark Scherfling" w:date="2020-08-14T08:55:00Z">
-              <w:r>
-                <w:t>Comment</w:t>
-              </w:r>
-            </w:ins>
-          </w:p>
-        </w:tc>
-      </w:tr>
-      <w:tr>
-        <w:trPr>
-          <w:ins w:id="27" w:author="Mark Scherfling" w:date="2020-08-14T08:55:00Z"/>
-        </w:trPr>
-        <w:tc>
-          <w:tcPr>
-            <w:tcW w:w="1525" w:type="dxa"/>
-            <w:tcPrChange w:id="28" w:author="Mark Scherfling" w:date="2020-08-14T08:56:00Z">
-              <w:tcPr>
-                <w:tcW w:w="4315" w:type="dxa"/>
-              </w:tcPr>
-            </w:tcPrChange>
-          </w:tcPr>
-          <w:p>
-            <w:pPr>
-              <w:pStyle w:val="BodyText"/>
-              <w:rPr>
-                <w:ins w:id="29" w:author="Mark Scherfling" w:date="2020-08-14T08:55:00Z"/>
-              </w:rPr>
-              <w:pPrChange w:id="30" w:author="Mark Scherfling" w:date="2020-08-14T08:55:00Z">
-                <w:pPr>
-                  <w:pStyle w:val="Heading10"/>
-                </w:pPr>
-              </w:pPrChange>
-            </w:pPr>
-            <w:ins w:id="31" w:author="Mark Scherfling" w:date="2020-08-14T08:56:00Z">
-              <w:r>
-                <w:t>1.0.2</w:t>
-              </w:r>
-            </w:ins>
-          </w:p>
-        </w:tc>
-        <w:tc>
-          <w:tcPr>
-            <w:tcW w:w="4590" w:type="dxa"/>
-            <w:tcPrChange w:id="32" w:author="Mark Scherfling" w:date="2020-08-14T08:56:00Z">
-              <w:tcPr>
-                <w:tcW w:w="4315" w:type="dxa"/>
-              </w:tcPr>
-            </w:tcPrChange>
-          </w:tcPr>
-          <w:p>
-            <w:pPr>
-              <w:pStyle w:val="BodyText"/>
-              <w:rPr>
-                <w:ins w:id="33" w:author="Mark Scherfling" w:date="2020-08-14T08:56:00Z"/>
                 <w:color w:val="080808"/>
                 <w:sz w:val="21"/>
                 <w:szCs w:val="21"/>
               </w:rPr>
             </w:pPr>
-            <w:ins w:id="34" w:author="Mark Scherfling" w:date="2020-08-14T08:56:00Z">
-              <w:r>
-                <w:rPr>
-                  <w:color w:val="080808"/>
-                  <w:sz w:val="21"/>
-                  <w:szCs w:val="21"/>
-                </w:rPr>
-                <w:t xml:space="preserve">Support for App Host, </w:t>
-              </w:r>
-            </w:ins>
+            <w:r>
+              <w:rPr>
+                <w:color w:val="080808"/>
+                <w:sz w:val="21"/>
+                <w:szCs w:val="21"/>
+              </w:rPr>
+              <w:t xml:space="preserve">Support for App Host, </w:t>
+            </w:r>
           </w:p>
           <w:p>
             <w:pPr>
               <w:pStyle w:val="BodyText"/>
+            </w:pPr>
+            <w:r>
               <w:rPr>
-                <w:ins w:id="35" w:author="Mark Scherfling" w:date="2020-08-14T08:55:00Z"/>
+                <w:color w:val="080808"/>
+                <w:sz w:val="21"/>
+                <w:szCs w:val="21"/>
               </w:rPr>
-              <w:pPrChange w:id="36" w:author="Mark Scherfling" w:date="2020-08-14T08:55:00Z">
-                <w:pPr>
-                  <w:pStyle w:val="Heading10"/>
-                </w:pPr>
-              </w:pPrChange>
-            </w:pPr>
-            <w:ins w:id="37" w:author="Mark Scherfling" w:date="2020-08-14T08:56:00Z">
-              <w:r>
-                <w:rPr>
-                  <w:color w:val="080808"/>
-                  <w:sz w:val="21"/>
-                  <w:szCs w:val="21"/>
-                </w:rPr>
-                <w:t>P</w:t>
-              </w:r>
-              <w:r>
-                <w:rPr>
-                  <w:color w:val="080808"/>
-                  <w:sz w:val="21"/>
-                  <w:szCs w:val="21"/>
-                </w:rPr>
-                <w:t>roxy support added</w:t>
-              </w:r>
-            </w:ins>
+              <w:t>Proxy support added</w:t>
+            </w:r>
           </w:p>
         </w:tc>
       </w:tr>
@@ -1081,254 +919,159 @@
     <w:p>
       <w:pPr>
         <w:pStyle w:val="Heading10"/>
-        <w:rPr>
-          <w:ins w:id="38" w:author="Mark Scherfling" w:date="2020-08-14T08:55:00Z"/>
-        </w:rPr>
       </w:pPr>
     </w:p>
     <w:p>
       <w:pPr>
         <w:pStyle w:val="Heading10"/>
-        <w:rPr>
-          <w:ins w:id="39" w:author="Mark Scherfling" w:date="2020-08-14T08:40:00Z"/>
-        </w:rPr>
-      </w:pPr>
-      <w:ins w:id="40" w:author="Mark Scherfling" w:date="2020-08-14T08:33:00Z">
-        <w:r>
-          <w:t>App Host Installation</w:t>
-        </w:r>
-      </w:ins>
+      </w:pPr>
+      <w:r>
+        <w:t>App Host Installation</w:t>
+      </w:r>
     </w:p>
     <w:p>
       <w:pPr>
         <w:pStyle w:val="BodyText"/>
-        <w:rPr>
-          <w:ins w:id="41" w:author="Mark Scherfling" w:date="2020-08-14T08:33:00Z"/>
-        </w:rPr>
-        <w:pPrChange w:id="42" w:author="Mark Scherfling" w:date="2020-08-14T08:58:00Z">
-          <w:pPr>
-            <w:pStyle w:val="Heading10"/>
-          </w:pPr>
-        </w:pPrChange>
-      </w:pPr>
-      <w:ins w:id="43" w:author="Mark Scherfling" w:date="2020-08-14T08:45:00Z">
-        <w:r>
-          <w:t>All the components for running Slack in a container already exist when using the App Host app. The remainder of this section details the Slack configuration file changes.</w:t>
-        </w:r>
-        <w:r>
-          <w:br/>
-        </w:r>
-        <w:r>
-          <w:br/>
-          <w:t xml:space="preserve">It's possible to override the template used for archiving a channel. </w:t>
-        </w:r>
-        <w:r>
-          <w:br/>
-          <w:t xml:space="preserve">Use the </w:t>
-        </w:r>
-        <w:proofErr w:type="spellStart"/>
-        <w:r>
-          <w:t>app.config</w:t>
-        </w:r>
-        <w:proofErr w:type="spellEnd"/>
-        <w:r>
-          <w:t xml:space="preserve"> setting: </w:t>
-        </w:r>
-        <w:proofErr w:type="spellStart"/>
-        <w:r>
-          <w:rPr>
-            <w:rStyle w:val="codeChar"/>
-            <w:rPrChange w:id="44" w:author="Mark Scherfling" w:date="2020-08-14T08:57:00Z">
-              <w:rPr>
-                <w:i/>
-                <w:iCs/>
-                <w:color w:val="8C8C8C"/>
-              </w:rPr>
-            </w:rPrChange>
-          </w:rPr>
-          <w:t>template_file</w:t>
-        </w:r>
-        <w:proofErr w:type="spellEnd"/>
-        <w:r>
-          <w:rPr>
-            <w:rStyle w:val="codeChar"/>
-            <w:rPrChange w:id="45" w:author="Mark Scherfling" w:date="2020-08-14T08:57:00Z">
-              <w:rPr>
-                <w:i/>
-                <w:iCs/>
-                <w:color w:val="8C8C8C"/>
-              </w:rPr>
-            </w:rPrChange>
-          </w:rPr>
-          <w:t>=/var/</w:t>
-        </w:r>
-        <w:proofErr w:type="spellStart"/>
-        <w:r>
-          <w:rPr>
-            <w:rStyle w:val="codeChar"/>
-            <w:rPrChange w:id="46" w:author="Mark Scherfling" w:date="2020-08-14T08:57:00Z">
-              <w:rPr>
-                <w:i/>
-                <w:iCs/>
-                <w:color w:val="8C8C8C"/>
-              </w:rPr>
-            </w:rPrChange>
-          </w:rPr>
-          <w:t>rescircuits</w:t>
-        </w:r>
-        <w:proofErr w:type="spellEnd"/>
-        <w:r>
-          <w:rPr>
-            <w:rStyle w:val="codeChar"/>
-            <w:rPrChange w:id="47" w:author="Mark Scherfling" w:date="2020-08-14T08:57:00Z">
-              <w:rPr>
-                <w:i/>
-                <w:iCs/>
-                <w:color w:val="8C8C8C"/>
-              </w:rPr>
-            </w:rPrChange>
-          </w:rPr>
-          <w:t>/slack_template.jinja</w:t>
-        </w:r>
-      </w:ins>
-      <w:ins w:id="48" w:author="Mark Scherfling" w:date="2020-08-14T08:57:00Z">
-        <w:r>
-          <w:rPr>
-            <w:rStyle w:val="codeChar"/>
-            <w:rPrChange w:id="49" w:author="Mark Scherfling" w:date="2020-08-14T08:57:00Z">
-              <w:rPr>
-                <w:i/>
-                <w:iCs/>
-                <w:color w:val="8C8C8C"/>
-              </w:rPr>
-            </w:rPrChange>
-          </w:rPr>
-          <w:t>2</w:t>
-        </w:r>
-      </w:ins>
-      <w:ins w:id="50" w:author="Mark Scherfling" w:date="2020-08-14T08:45:00Z">
-        <w:r>
-          <w:rPr>
-            <w:i/>
-            <w:iCs/>
-            <w:color w:val="8C8C8C"/>
-          </w:rPr>
-          <w:t xml:space="preserve"> </w:t>
-        </w:r>
-        <w:r>
-          <w:t xml:space="preserve">to reference the template file named </w:t>
-        </w:r>
-        <w:r>
-          <w:rPr>
-            <w:rStyle w:val="codeChar"/>
-            <w:rPrChange w:id="51" w:author="Mark Scherfling" w:date="2020-08-14T08:57:00Z">
-              <w:rPr>
-                <w:i/>
-                <w:iCs/>
-                <w:color w:val="8C8C8C"/>
-              </w:rPr>
-            </w:rPrChange>
-          </w:rPr>
-          <w:t>slack_</w:t>
-        </w:r>
-        <w:proofErr w:type="gramStart"/>
-        <w:r>
-          <w:rPr>
-            <w:rStyle w:val="codeChar"/>
-            <w:rPrChange w:id="52" w:author="Mark Scherfling" w:date="2020-08-14T08:57:00Z">
-              <w:rPr>
-                <w:i/>
-                <w:iCs/>
-                <w:color w:val="8C8C8C"/>
-              </w:rPr>
-            </w:rPrChange>
-          </w:rPr>
-          <w:t>template.jinja</w:t>
-        </w:r>
-        <w:proofErr w:type="gramEnd"/>
-        <w:r>
-          <w:rPr>
-            <w:rStyle w:val="codeChar"/>
-            <w:rPrChange w:id="53" w:author="Mark Scherfling" w:date="2020-08-14T08:57:00Z">
-              <w:rPr>
-                <w:i/>
-                <w:iCs/>
-                <w:color w:val="8C8C8C"/>
-              </w:rPr>
-            </w:rPrChange>
-          </w:rPr>
-          <w:t>2</w:t>
-        </w:r>
-        <w:r>
-          <w:rPr>
-            <w:i/>
-            <w:iCs/>
-            <w:color w:val="8C8C8C"/>
-          </w:rPr>
-          <w:t xml:space="preserve"> </w:t>
-        </w:r>
-        <w:r>
-          <w:t>at location</w:t>
-        </w:r>
-      </w:ins>
-      <w:ins w:id="54" w:author="Mark Scherfling" w:date="2020-08-14T08:56:00Z">
-        <w:r>
-          <w:t xml:space="preserve"> </w:t>
-        </w:r>
-      </w:ins>
-      <w:ins w:id="55" w:author="Mark Scherfling" w:date="2020-08-14T08:45:00Z">
-        <w:r>
-          <w:rPr>
-            <w:rStyle w:val="codeChar"/>
-            <w:rPrChange w:id="56" w:author="Mark Scherfling" w:date="2020-08-14T08:57:00Z">
-              <w:rPr>
-                <w:i/>
-                <w:iCs/>
-                <w:color w:val="8C8C8C"/>
-              </w:rPr>
-            </w:rPrChange>
-          </w:rPr>
-          <w:t>/var/</w:t>
-        </w:r>
-        <w:proofErr w:type="spellStart"/>
-        <w:r>
-          <w:rPr>
-            <w:rStyle w:val="codeChar"/>
-            <w:rPrChange w:id="57" w:author="Mark Scherfling" w:date="2020-08-14T08:57:00Z">
-              <w:rPr>
-                <w:i/>
-                <w:iCs/>
-                <w:color w:val="8C8C8C"/>
-              </w:rPr>
-            </w:rPrChange>
-          </w:rPr>
-          <w:t>rescircuits</w:t>
-        </w:r>
-        <w:proofErr w:type="spellEnd"/>
-        <w:r>
-          <w:t xml:space="preserve">. </w:t>
-        </w:r>
-      </w:ins>
-      <w:ins w:id="58" w:author="Mark Scherfling" w:date="2020-08-14T08:57:00Z">
-        <w:r>
-          <w:t xml:space="preserve">See the </w:t>
-        </w:r>
-      </w:ins>
-      <w:ins w:id="59" w:author="Mark Scherfling" w:date="2020-08-14T08:58:00Z">
-        <w:r>
-          <w:t>Template file section below for the default jinaj2 code.</w:t>
-        </w:r>
-      </w:ins>
+      </w:pPr>
+      <w:r>
+        <w:t>All the components for running Slack in a container already exist when using the App Host app. The remainder of this section details the Slack configuration file changes.</w:t>
+      </w:r>
+      <w:r>
+        <w:br/>
+      </w:r>
+      <w:r>
+        <w:br/>
+        <w:t xml:space="preserve">It's possible to override the template used for archiving a channel. </w:t>
+      </w:r>
+      <w:r>
+        <w:br/>
+        <w:t xml:space="preserve">Use the </w:t>
+      </w:r>
+      <w:proofErr w:type="spellStart"/>
+      <w:r>
+        <w:t>app.config</w:t>
+      </w:r>
+      <w:proofErr w:type="spellEnd"/>
+      <w:r>
+        <w:t xml:space="preserve"> setting: </w:t>
+      </w:r>
+      <w:proofErr w:type="spellStart"/>
+      <w:r>
+        <w:rPr>
+          <w:rStyle w:val="codeChar"/>
+          <w:rFonts w:eastAsia="Calibri"/>
+        </w:rPr>
+        <w:t>template_file</w:t>
+      </w:r>
+      <w:proofErr w:type="spellEnd"/>
+      <w:r>
+        <w:rPr>
+          <w:rStyle w:val="codeChar"/>
+          <w:rFonts w:eastAsia="Calibri"/>
+        </w:rPr>
+        <w:t>=/var/</w:t>
+      </w:r>
+      <w:proofErr w:type="spellStart"/>
+      <w:r>
+        <w:rPr>
+          <w:rStyle w:val="codeChar"/>
+          <w:rFonts w:eastAsia="Calibri"/>
+        </w:rPr>
+        <w:t>rescircuits</w:t>
+      </w:r>
+      <w:proofErr w:type="spellEnd"/>
+      <w:r>
+        <w:rPr>
+          <w:rStyle w:val="codeChar"/>
+          <w:rFonts w:eastAsia="Calibri"/>
+        </w:rPr>
+        <w:t>/slack_template.jinja</w:t>
+      </w:r>
+      <w:r>
+        <w:rPr>
+          <w:rStyle w:val="codeChar"/>
+          <w:rFonts w:eastAsia="Calibri"/>
+        </w:rPr>
+        <w:t>2</w:t>
+      </w:r>
+      <w:r>
+        <w:rPr>
+          <w:i/>
+          <w:iCs/>
+          <w:color w:val="8C8C8C"/>
+        </w:rPr>
+        <w:t xml:space="preserve"> </w:t>
+      </w:r>
+      <w:r>
+        <w:t xml:space="preserve">to reference the template file named </w:t>
+      </w:r>
+      <w:r>
+        <w:rPr>
+          <w:rStyle w:val="codeChar"/>
+          <w:rFonts w:eastAsia="Calibri"/>
+        </w:rPr>
+        <w:t>slack_</w:t>
+      </w:r>
+      <w:proofErr w:type="gramStart"/>
+      <w:r>
+        <w:rPr>
+          <w:rStyle w:val="codeChar"/>
+          <w:rFonts w:eastAsia="Calibri"/>
+        </w:rPr>
+        <w:t>template.jinja</w:t>
+      </w:r>
+      <w:proofErr w:type="gramEnd"/>
+      <w:r>
+        <w:rPr>
+          <w:rStyle w:val="codeChar"/>
+          <w:rFonts w:eastAsia="Calibri"/>
+        </w:rPr>
+        <w:t>2</w:t>
+      </w:r>
+      <w:r>
+        <w:rPr>
+          <w:i/>
+          <w:iCs/>
+          <w:color w:val="8C8C8C"/>
+        </w:rPr>
+        <w:t xml:space="preserve"> </w:t>
+      </w:r>
+      <w:r>
+        <w:t>at location</w:t>
+      </w:r>
+      <w:r>
+        <w:t xml:space="preserve"> </w:t>
+      </w:r>
+      <w:r>
+        <w:rPr>
+          <w:rStyle w:val="codeChar"/>
+          <w:rFonts w:eastAsia="Calibri"/>
+        </w:rPr>
+        <w:t>/var/</w:t>
+      </w:r>
+      <w:proofErr w:type="spellStart"/>
+      <w:r>
+        <w:rPr>
+          <w:rStyle w:val="codeChar"/>
+          <w:rFonts w:eastAsia="Calibri"/>
+        </w:rPr>
+        <w:t>rescircuits</w:t>
+      </w:r>
+      <w:proofErr w:type="spellEnd"/>
+      <w:r>
+        <w:t xml:space="preserve">. </w:t>
+      </w:r>
+      <w:r>
+        <w:t>See the Template file section below for the default jinaj2 code.</w:t>
+      </w:r>
     </w:p>
     <w:p>
       <w:pPr>
         <w:pStyle w:val="Heading10"/>
       </w:pPr>
-      <w:ins w:id="60" w:author="Mark Scherfling" w:date="2020-08-14T08:33:00Z">
-        <w:r>
-          <w:t xml:space="preserve">Integration Server </w:t>
-        </w:r>
-      </w:ins>
+      <w:r>
+        <w:t xml:space="preserve">Integration Server </w:t>
+      </w:r>
       <w:r>
         <w:t>Installation</w:t>
       </w:r>
@@ -1338,7 +1081,7 @@
         <w:pStyle w:val="BodyText"/>
         <w:keepNext/>
       </w:pPr>
-      <w:bookmarkStart w:id="61" w:name="_Toc510253265"/>
+      <w:bookmarkStart w:id="1" w:name="_Toc510253265"/>
       <w:r>
         <w:rPr>
           <w:rFonts w:cs="Arial"/>
@@ -1365,16 +1108,9 @@
       <w:r>
         <w:t xml:space="preserve"> platform is version 3</w:t>
       </w:r>
-      <w:ins w:id="62" w:author="Mark Scherfling" w:date="2020-08-14T08:33:00Z">
-        <w:r>
-          <w:t>5</w:t>
-        </w:r>
-      </w:ins>
-      <w:del w:id="63" w:author="Mark Scherfling" w:date="2020-08-14T08:33:00Z">
-        <w:r>
-          <w:delText>1</w:delText>
-        </w:r>
-      </w:del>
+      <w:r>
+        <w:t>5</w:t>
+      </w:r>
       <w:r>
         <w:t xml:space="preserve"> or later. </w:t>
       </w:r>
@@ -1435,35 +1171,14 @@
       <w:r>
         <w:t xml:space="preserve">not, you need to install and configure the server as described in the </w:t>
       </w:r>
-      <w:r>
-        <w:fldChar w:fldCharType="begin"/>
-      </w:r>
-      <w:ins w:id="64" w:author="Mark Scherfling" w:date="2020-08-14T08:47:00Z">
+      <w:hyperlink r:id="rId10" w:history="1">
         <w:r>
-          <w:instrText>HYPERLINK "https://www.ibm.com/support/knowledgecenter/SSBRUQ_37.0.0/doc/container_apps.html"</w:instrText>
+          <w:rPr>
+            <w:rStyle w:val="Hyperlink"/>
+          </w:rPr>
+          <w:t>Integration Server Guide</w:t>
         </w:r>
-      </w:ins>
-      <w:del w:id="65" w:author="Mark Scherfling" w:date="2020-08-14T08:47:00Z">
-        <w:r>
-          <w:delInstrText xml:space="preserve"> HYPERLINK "https://github.com/ibmresilient/resilient-reference/blob/master/developer_guides/Integration%20Server%20Guide.pdf" </w:delInstrText>
-        </w:r>
-      </w:del>
-      <w:ins w:id="66" w:author="Mark Scherfling" w:date="2020-08-14T08:47:00Z"/>
-      <w:r>
-        <w:fldChar w:fldCharType="separate"/>
-      </w:r>
-      <w:r>
-        <w:rPr>
-          <w:rStyle w:val="Hyperlink"/>
-        </w:rPr>
-        <w:t>Integration Server Guide</w:t>
-      </w:r>
-      <w:r>
-        <w:rPr>
-          <w:rStyle w:val="Hyperlink"/>
-        </w:rPr>
-        <w:fldChar w:fldCharType="end"/>
-      </w:r>
+      </w:hyperlink>
       <w:r>
         <w:t xml:space="preserve">. </w:t>
       </w:r>
@@ -1472,7 +1187,7 @@
       <w:pPr>
         <w:pStyle w:val="Heading20"/>
       </w:pPr>
-      <w:bookmarkStart w:id="67" w:name="_Toc509305886"/>
+      <w:bookmarkStart w:id="2" w:name="_Toc509305886"/>
       <w:r>
         <w:t>Slack configuration</w:t>
       </w:r>
@@ -1496,7 +1211,7 @@
       <w:r>
         <w:t>, follow the Slack documentation (</w:t>
       </w:r>
-      <w:hyperlink r:id="rId10" w:history="1">
+      <w:hyperlink r:id="rId11" w:history="1">
         <w:r>
           <w:rPr>
             <w:rStyle w:val="Hyperlink"/>
@@ -1862,7 +1577,7 @@
       <w:r>
         <w:t xml:space="preserve">This behavior can be changed by adding a </w:t>
       </w:r>
-      <w:hyperlink r:id="rId11" w:history="1">
+      <w:hyperlink r:id="rId12" w:history="1">
         <w:r>
           <w:rPr>
             <w:rStyle w:val="Hyperlink"/>
@@ -1899,7 +1614,7 @@
                     <pic:cNvPicPr/>
                   </pic:nvPicPr>
                   <pic:blipFill>
-                    <a:blip r:embed="rId12"/>
+                    <a:blip r:embed="rId13"/>
                     <a:stretch>
                       <a:fillRect/>
                     </a:stretch>
@@ -2572,7 +2287,7 @@
                     <pic:cNvPicPr/>
                   </pic:nvPicPr>
                   <pic:blipFill>
-                    <a:blip r:embed="rId13"/>
+                    <a:blip r:embed="rId14"/>
                     <a:stretch>
                       <a:fillRect/>
                     </a:stretch>
@@ -2607,7 +2322,7 @@
       <w:r>
         <w:t>Install the Python components</w:t>
       </w:r>
-      <w:bookmarkEnd w:id="67"/>
+      <w:bookmarkEnd w:id="2"/>
     </w:p>
     <w:p>
       <w:pPr>
@@ -2718,25 +2433,13 @@
     <w:p>
       <w:pPr>
         <w:pStyle w:val="Code0"/>
-        <w:rPr>
-          <w:ins w:id="68" w:author="Mark Scherfling" w:date="2020-08-14T08:47:00Z"/>
-        </w:rPr>
-      </w:pPr>
-      <w:ins w:id="69" w:author="Mark Scherfling" w:date="2020-08-14T09:00:00Z">
-        <w:r>
-          <w:t>u</w:t>
-        </w:r>
-      </w:ins>
-      <w:ins w:id="70" w:author="Mark Scherfling" w:date="2020-08-14T08:47:00Z">
-        <w:r>
-          <w:t>nzip app-fn_slack</w:t>
-        </w:r>
-      </w:ins>
-      <w:ins w:id="71" w:author="Mark Scherfling" w:date="2020-08-14T08:48:00Z">
-        <w:r>
-          <w:t>-x.x.x.zip</w:t>
-        </w:r>
-      </w:ins>
+      </w:pPr>
+      <w:r>
+        <w:t>u</w:t>
+      </w:r>
+      <w:r>
+        <w:t>nzip app-fn_slack-x.x.x.zip</w:t>
+      </w:r>
     </w:p>
     <w:p>
       <w:pPr>
@@ -2753,29 +2456,15 @@
       <w:r>
         <w:t>fn_slack-</w:t>
       </w:r>
-      <w:del w:id="72" w:author="Mark Scherfling" w:date="2020-08-14T08:47:00Z">
-        <w:r>
-          <w:delText>1.0.0</w:delText>
-        </w:r>
-      </w:del>
-      <w:ins w:id="73" w:author="Mark Scherfling" w:date="2020-08-14T08:47:00Z">
-        <w:r>
-          <w:t>x.x.x</w:t>
-        </w:r>
-      </w:ins>
+      <w:r>
+        <w:t>x.x.x</w:t>
+      </w:r>
       <w:r>
         <w:t>.</w:t>
       </w:r>
-      <w:del w:id="74" w:author="Mark Scherfling" w:date="2020-08-14T08:48:00Z">
-        <w:r>
-          <w:delText>zip</w:delText>
-        </w:r>
-      </w:del>
-      <w:ins w:id="75" w:author="Mark Scherfling" w:date="2020-08-14T08:48:00Z">
-        <w:r>
-          <w:t>tar.gz</w:t>
-        </w:r>
-      </w:ins>
+      <w:r>
+        <w:t>tar.gz</w:t>
+      </w:r>
     </w:p>
     <w:p>
       <w:pPr>
@@ -3132,9 +2821,6 @@
       <w:pPr>
         <w:pStyle w:val="code"/>
         <w:spacing w:after="0"/>
-        <w:rPr>
-          <w:ins w:id="76" w:author="Mark Scherfling" w:date="2020-08-14T08:49:00Z"/>
-        </w:rPr>
       </w:pPr>
       <w:r>
         <w:t>username=Resilient</w:t>
@@ -3144,117 +2830,55 @@
       <w:pPr>
         <w:pStyle w:val="code"/>
         <w:rPr>
-          <w:ins w:id="77" w:author="Mark Scherfling" w:date="2020-08-14T08:49:00Z"/>
           <w:color w:val="000000" w:themeColor="text1"/>
-          <w:rPrChange w:id="78" w:author="Mark Scherfling" w:date="2020-08-14T08:50:00Z">
-            <w:rPr>
-              <w:ins w:id="79" w:author="Mark Scherfling" w:date="2020-08-14T08:49:00Z"/>
-            </w:rPr>
-          </w:rPrChange>
-        </w:rPr>
-      </w:pPr>
-      <w:ins w:id="80" w:author="Mark Scherfling" w:date="2020-08-14T08:49:00Z">
-        <w:r>
-          <w:rPr>
-            <w:color w:val="000000" w:themeColor="text1"/>
-            <w:rPrChange w:id="81" w:author="Mark Scherfling" w:date="2020-08-14T08:50:00Z">
-              <w:rPr>
-                <w:b/>
-                <w:bCs/>
-              </w:rPr>
-            </w:rPrChange>
-          </w:rPr>
-          <w:t># template file override</w:t>
-        </w:r>
-        <w:r>
-          <w:rPr>
-            <w:color w:val="000000" w:themeColor="text1"/>
-            <w:rPrChange w:id="82" w:author="Mark Scherfling" w:date="2020-08-14T08:50:00Z">
-              <w:rPr>
-                <w:b/>
-                <w:bCs/>
-              </w:rPr>
-            </w:rPrChange>
-          </w:rPr>
-          <w:br/>
-          <w:t>#template_file=/var/rescircuits/slack_template.jinja2</w:t>
-        </w:r>
-        <w:r>
-          <w:rPr>
-            <w:color w:val="000000" w:themeColor="text1"/>
-            <w:rPrChange w:id="83" w:author="Mark Scherfling" w:date="2020-08-14T08:50:00Z">
-              <w:rPr>
-                <w:b/>
-                <w:bCs/>
-              </w:rPr>
-            </w:rPrChange>
-          </w:rPr>
-          <w:br/>
-        </w:r>
-        <w:r>
-          <w:rPr>
-            <w:color w:val="000000" w:themeColor="text1"/>
-            <w:rPrChange w:id="84" w:author="Mark Scherfling" w:date="2020-08-14T08:50:00Z">
-              <w:rPr>
-                <w:b/>
-                <w:bCs/>
-              </w:rPr>
-            </w:rPrChange>
-          </w:rPr>
-          <w:br/>
-          <w:t># add proxy support here or use [integrations] for integration wide proxy settings</w:t>
-        </w:r>
-        <w:r>
-          <w:rPr>
-            <w:color w:val="000000" w:themeColor="text1"/>
-            <w:rPrChange w:id="85" w:author="Mark Scherfling" w:date="2020-08-14T08:50:00Z">
-              <w:rPr>
-                <w:b/>
-                <w:bCs/>
-              </w:rPr>
-            </w:rPrChange>
-          </w:rPr>
-          <w:br/>
-          <w:t>#http_proxy=</w:t>
-        </w:r>
-        <w:r>
-          <w:rPr>
-            <w:color w:val="000000" w:themeColor="text1"/>
-            <w:rPrChange w:id="86" w:author="Mark Scherfling" w:date="2020-08-14T08:50:00Z">
-              <w:rPr>
-                <w:b/>
-                <w:bCs/>
-              </w:rPr>
-            </w:rPrChange>
-          </w:rPr>
-          <w:br/>
-          <w:t>#https_proxy=</w:t>
-        </w:r>
-      </w:ins>
+        </w:rPr>
+      </w:pPr>
+      <w:r>
+        <w:rPr>
+          <w:color w:val="000000" w:themeColor="text1"/>
+        </w:rPr>
+        <w:t># template file override</w:t>
+      </w:r>
+      <w:r>
+        <w:rPr>
+          <w:color w:val="000000" w:themeColor="text1"/>
+        </w:rPr>
+        <w:br/>
+        <w:t>#template_file=/var/rescircuits/slack_template.jinja2</w:t>
+      </w:r>
+      <w:r>
+        <w:rPr>
+          <w:color w:val="000000" w:themeColor="text1"/>
+        </w:rPr>
+        <w:br/>
+      </w:r>
+      <w:r>
+        <w:rPr>
+          <w:color w:val="000000" w:themeColor="text1"/>
+        </w:rPr>
+        <w:br/>
+        <w:t># add proxy support here or use [integrations] for integration wide proxy settings</w:t>
+      </w:r>
+      <w:r>
+        <w:rPr>
+          <w:color w:val="000000" w:themeColor="text1"/>
+        </w:rPr>
+        <w:br/>
+        <w:t>#http_proxy=</w:t>
+      </w:r>
+      <w:r>
+        <w:rPr>
+          <w:color w:val="000000" w:themeColor="text1"/>
+        </w:rPr>
+        <w:br/>
+        <w:t>#https_proxy=</w:t>
+      </w:r>
     </w:p>
     <w:p>
       <w:pPr>
         <w:pStyle w:val="code"/>
         <w:spacing w:after="0"/>
         <w:ind w:left="0"/>
-        <w:rPr>
-          <w:ins w:id="87" w:author="Mark Scherfling" w:date="2020-08-14T08:48:00Z"/>
-        </w:rPr>
-        <w:pPrChange w:id="88" w:author="Mark Scherfling" w:date="2020-08-14T08:49:00Z">
-          <w:pPr>
-            <w:pStyle w:val="code"/>
-            <w:spacing w:after="0"/>
-          </w:pPr>
-        </w:pPrChange>
-      </w:pPr>
-    </w:p>
-    <w:p>
-      <w:pPr>
-        <w:pStyle w:val="code"/>
-        <w:spacing w:after="0"/>
-        <w:rPr>
-          <w:del w:id="89" w:author="Mark Scherfling" w:date="2020-08-14T08:49:00Z"/>
-        </w:rPr>
       </w:pPr>
     </w:p>
     <w:p>
@@ -3329,7 +2953,7 @@
         <w:t>Respond to the prompts to deploy functions, message destinations, workflows and rules.</w:t>
       </w:r>
     </w:p>
-    <w:bookmarkEnd w:id="61"/>
+    <w:bookmarkEnd w:id="1"/>
     <w:p>
       <w:pPr>
         <w:pStyle w:val="Heading20"/>
@@ -4131,7 +3755,7 @@
           <w:sz w:val="20"/>
         </w:rPr>
       </w:pPr>
-      <w:bookmarkStart w:id="90" w:name="_Toc510253272"/>
+      <w:bookmarkStart w:id="3" w:name="_Toc510253272"/>
       <w:r>
         <w:lastRenderedPageBreak/>
         <w:t>Function Descriptions</w:t>
@@ -4192,7 +3816,7 @@
                     <pic:cNvPicPr/>
                   </pic:nvPicPr>
                   <pic:blipFill>
-                    <a:blip r:embed="rId14"/>
+                    <a:blip r:embed="rId15"/>
                     <a:stretch>
                       <a:fillRect/>
                     </a:stretch>
@@ -4266,7 +3890,7 @@
                     </pic:cNvPicPr>
                   </pic:nvPicPr>
                   <pic:blipFill>
-                    <a:blip r:embed="rId15">
+                    <a:blip r:embed="rId16">
                       <a:extLst>
                         <a:ext uri="{28A0092B-C50C-407E-A947-70E740481C1C}">
                           <a14:useLocalDpi xmlns:a14="http://schemas.microsoft.com/office/drawing/2010/main" val="0"/>
@@ -4786,7 +4410,7 @@
                     </pic:cNvPicPr>
                   </pic:nvPicPr>
                   <pic:blipFill>
-                    <a:blip r:embed="rId16">
+                    <a:blip r:embed="rId17">
                       <a:extLst>
                         <a:ext uri="{28A0092B-C50C-407E-A947-70E740481C1C}">
                           <a14:useLocalDpi xmlns:a14="http://schemas.microsoft.com/office/drawing/2010/main" val="0"/>
@@ -4964,7 +4588,7 @@
                     <pic:cNvPicPr/>
                   </pic:nvPicPr>
                   <pic:blipFill>
-                    <a:blip r:embed="rId17"/>
+                    <a:blip r:embed="rId18"/>
                     <a:stretch>
                       <a:fillRect/>
                     </a:stretch>
@@ -5155,7 +4779,7 @@
         </w:rPr>
         <w:t xml:space="preserve">Refer to the </w:t>
       </w:r>
-      <w:hyperlink r:id="rId18" w:history="1">
+      <w:hyperlink r:id="rId19" w:history="1">
         <w:r>
           <w:rPr>
             <w:rStyle w:val="Hyperlink"/>
@@ -5211,8 +4835,8 @@
         <w:pStyle w:val="BodyText"/>
         <w:keepNext/>
       </w:pPr>
-      <w:bookmarkStart w:id="91" w:name="_Toc510253273"/>
-      <w:bookmarkEnd w:id="90"/>
+      <w:bookmarkStart w:id="4" w:name="_Toc510253273"/>
+      <w:bookmarkEnd w:id="3"/>
       <w:r>
         <w:lastRenderedPageBreak/>
         <w:t>In the workflow’s Pre-Process Script tab, t</w:t>
@@ -5306,7 +4930,7 @@
                     <pic:cNvPicPr/>
                   </pic:nvPicPr>
                   <pic:blipFill>
-                    <a:blip r:embed="rId19"/>
+                    <a:blip r:embed="rId20"/>
                     <a:stretch>
                       <a:fillRect/>
                     </a:stretch>
@@ -5378,7 +5002,7 @@
                     </pic:cNvPicPr>
                   </pic:nvPicPr>
                   <pic:blipFill>
-                    <a:blip r:embed="rId20">
+                    <a:blip r:embed="rId21">
                       <a:extLst>
                         <a:ext uri="{28A0092B-C50C-407E-A947-70E740481C1C}">
                           <a14:useLocalDpi xmlns:a14="http://schemas.microsoft.com/office/drawing/2010/main" val="0"/>
@@ -5466,7 +5090,7 @@
                     <pic:cNvPicPr/>
                   </pic:nvPicPr>
                   <pic:blipFill>
-                    <a:blip r:embed="rId21"/>
+                    <a:blip r:embed="rId22"/>
                     <a:stretch>
                       <a:fillRect/>
                     </a:stretch>
@@ -5592,7 +5216,7 @@
                     <pic:cNvPicPr/>
                   </pic:nvPicPr>
                   <pic:blipFill>
-                    <a:blip r:embed="rId22"/>
+                    <a:blip r:embed="rId23"/>
                     <a:stretch>
                       <a:fillRect/>
                     </a:stretch>
@@ -5737,7 +5361,7 @@
                     </pic:cNvPicPr>
                   </pic:nvPicPr>
                   <pic:blipFill>
-                    <a:blip r:embed="rId23">
+                    <a:blip r:embed="rId24">
                       <a:extLst>
                         <a:ext uri="{28A0092B-C50C-407E-A947-70E740481C1C}">
                           <a14:useLocalDpi xmlns:a14="http://schemas.microsoft.com/office/drawing/2010/main" val="0"/>
@@ -5874,7 +5498,7 @@
                     </pic:cNvPicPr>
                   </pic:nvPicPr>
                   <pic:blipFill>
-                    <a:blip r:embed="rId24">
+                    <a:blip r:embed="rId25">
                       <a:extLst>
                         <a:ext uri="{28A0092B-C50C-407E-A947-70E740481C1C}">
                           <a14:useLocalDpi xmlns:a14="http://schemas.microsoft.com/office/drawing/2010/main" val="0"/>
@@ -5932,7 +5556,7 @@
                     </pic:cNvPicPr>
                   </pic:nvPicPr>
                   <pic:blipFill>
-                    <a:blip r:embed="rId25">
+                    <a:blip r:embed="rId26">
                       <a:extLst>
                         <a:ext uri="{28A0092B-C50C-407E-A947-70E740481C1C}">
                           <a14:useLocalDpi xmlns:a14="http://schemas.microsoft.com/office/drawing/2010/main" val="0"/>
@@ -6030,7 +5654,7 @@
                     </pic:cNvPicPr>
                   </pic:nvPicPr>
                   <pic:blipFill>
-                    <a:blip r:embed="rId26">
+                    <a:blip r:embed="rId27">
                       <a:extLst>
                         <a:ext uri="{28A0092B-C50C-407E-A947-70E740481C1C}">
                           <a14:useLocalDpi xmlns:a14="http://schemas.microsoft.com/office/drawing/2010/main" val="0"/>
@@ -6091,7 +5715,7 @@
         </w:rPr>
         <w:t xml:space="preserve"> </w:t>
       </w:r>
-      <w:hyperlink r:id="rId27" w:history="1">
+      <w:hyperlink r:id="rId28" w:history="1">
         <w:r>
           <w:rPr>
             <w:rStyle w:val="Hyperlink"/>
@@ -6221,7 +5845,7 @@
       <w:r>
         <w:t xml:space="preserve">This behavior can be changed by adding a </w:t>
       </w:r>
-      <w:hyperlink r:id="rId28" w:history="1">
+      <w:hyperlink r:id="rId29" w:history="1">
         <w:r>
           <w:rPr>
             <w:rStyle w:val="Hyperlink"/>
@@ -6321,7 +5945,7 @@
                     </pic:cNvPicPr>
                   </pic:nvPicPr>
                   <pic:blipFill>
-                    <a:blip r:embed="rId29">
+                    <a:blip r:embed="rId30">
                       <a:extLst>
                         <a:ext uri="{28A0092B-C50C-407E-A947-70E740481C1C}">
                           <a14:useLocalDpi xmlns:a14="http://schemas.microsoft.com/office/drawing/2010/main" val="0"/>
@@ -6571,7 +6195,7 @@
                     <pic:cNvPicPr/>
                   </pic:nvPicPr>
                   <pic:blipFill>
-                    <a:blip r:embed="rId30"/>
+                    <a:blip r:embed="rId31"/>
                     <a:stretch>
                       <a:fillRect/>
                     </a:stretch>
@@ -6745,7 +6369,7 @@
                     </pic:cNvPicPr>
                   </pic:nvPicPr>
                   <pic:blipFill>
-                    <a:blip r:embed="rId31">
+                    <a:blip r:embed="rId32">
                       <a:extLst>
                         <a:ext uri="{28A0092B-C50C-407E-A947-70E740481C1C}">
                           <a14:useLocalDpi xmlns:a14="http://schemas.microsoft.com/office/drawing/2010/main" val="0"/>
@@ -6924,7 +6548,7 @@
                     </pic:cNvPicPr>
                   </pic:nvPicPr>
                   <pic:blipFill>
-                    <a:blip r:embed="rId32">
+                    <a:blip r:embed="rId33">
                       <a:extLst>
                         <a:ext uri="{28A0092B-C50C-407E-A947-70E740481C1C}">
                           <a14:useLocalDpi xmlns:a14="http://schemas.microsoft.com/office/drawing/2010/main" val="0"/>
@@ -7240,7 +6864,7 @@
                     <pic:cNvPicPr/>
                   </pic:nvPicPr>
                   <pic:blipFill>
-                    <a:blip r:embed="rId33"/>
+                    <a:blip r:embed="rId34"/>
                     <a:stretch>
                       <a:fillRect/>
                     </a:stretch>
@@ -7767,7 +7391,7 @@
         <w:lastRenderedPageBreak/>
         <w:t>Troubleshooting</w:t>
       </w:r>
-      <w:bookmarkEnd w:id="91"/>
+      <w:bookmarkEnd w:id="4"/>
     </w:p>
     <w:p>
       <w:pPr>
@@ -8027,102 +7651,37 @@
       <w:pPr>
         <w:pStyle w:val="Heading10"/>
       </w:pPr>
-      <w:bookmarkStart w:id="92" w:name="_Toc510253274"/>
+      <w:bookmarkStart w:id="5" w:name="_Toc510253274"/>
       <w:r>
         <w:t>Support</w:t>
       </w:r>
-      <w:bookmarkEnd w:id="92"/>
+      <w:bookmarkEnd w:id="5"/>
     </w:p>
     <w:p>
       <w:pPr>
         <w:pStyle w:val="BodyText"/>
-        <w:pPrChange w:id="93" w:author="Mark Scherfling" w:date="2020-08-14T09:01:00Z">
-          <w:pPr>
-            <w:pStyle w:val="BodyText"/>
-            <w:keepNext/>
-          </w:pPr>
-        </w:pPrChange>
       </w:pPr>
       <w:r>
         <w:t xml:space="preserve">For additional support, </w:t>
       </w:r>
-      <w:del w:id="94" w:author="Mark Scherfling" w:date="2020-08-14T09:01:00Z">
-        <w:r>
-          <w:delText xml:space="preserve">contact </w:delText>
-        </w:r>
-        <w:r>
-          <w:fldChar w:fldCharType="begin"/>
-        </w:r>
-        <w:r>
-          <w:delInstrText xml:space="preserve"> HYPERLINK "mailto:support@resilientsystems.co</w:delInstrText>
-        </w:r>
-        <w:r>
-          <w:delInstrText xml:space="preserve">m" \h </w:delInstrText>
-        </w:r>
-        <w:r>
-          <w:fldChar w:fldCharType="separate"/>
-        </w:r>
-        <w:r>
-          <w:rPr>
-            <w:rStyle w:val="Hyperlink"/>
-          </w:rPr>
-          <w:delText>support@resilientsystems.com</w:delText>
-        </w:r>
-        <w:r>
-          <w:rPr>
-            <w:rStyle w:val="Hyperlink"/>
-          </w:rPr>
-          <w:fldChar w:fldCharType="end"/>
-        </w:r>
-      </w:del>
-      <w:ins w:id="95" w:author="Mark Scherfling" w:date="2020-08-14T09:02:00Z">
-        <w:r>
-          <w:t>go</w:t>
-        </w:r>
-      </w:ins>
-      <w:ins w:id="96" w:author="Mark Scherfling" w:date="2020-08-14T09:04:00Z">
-        <w:r>
-          <w:t xml:space="preserve"> </w:t>
-        </w:r>
-      </w:ins>
-      <w:ins w:id="97" w:author="Mark Scherfling" w:date="2020-08-14T09:02:00Z">
-        <w:r>
-          <w:t xml:space="preserve">to </w:t>
-        </w:r>
-        <w:r>
-          <w:fldChar w:fldCharType="begin"/>
-        </w:r>
-        <w:r>
-          <w:instrText xml:space="preserve"> HYPERLINK "https://www.ibm.com/mysupport" </w:instrText>
-        </w:r>
-        <w:r>
-          <w:fldChar w:fldCharType="separate"/>
-        </w:r>
+      <w:r>
+        <w:t xml:space="preserve">go to </w:t>
+      </w:r>
+      <w:hyperlink r:id="rId35" w:history="1">
         <w:r>
           <w:rPr>
             <w:rStyle w:val="Hyperlink"/>
           </w:rPr>
           <w:t>https://www.ibm.com/mysupport</w:t>
         </w:r>
-        <w:r>
-          <w:fldChar w:fldCharType="end"/>
-        </w:r>
-        <w:r>
-          <w:t>.</w:t>
-        </w:r>
-      </w:ins>
-      <w:del w:id="98" w:author="Mark Scherfling" w:date="2020-08-14T09:02:00Z">
-        <w:r>
-          <w:delText>.</w:delText>
-        </w:r>
-      </w:del>
+      </w:hyperlink>
+      <w:r>
+        <w:t>.</w:t>
+      </w:r>
     </w:p>
     <w:p>
       <w:pPr>
         <w:pStyle w:val="BodyText"/>
-        <w:rPr>
-          <w:ins w:id="99" w:author="Mark Scherfling" w:date="2020-08-14T08:51:00Z"/>
-        </w:rPr>
       </w:pPr>
       <w:r>
         <w:t xml:space="preserve">Including relevant </w:t>
@@ -8137,379 +7696,345 @@
     <w:p>
       <w:pPr>
         <w:pStyle w:val="BodyText"/>
-        <w:rPr>
-          <w:ins w:id="100" w:author="Mark Scherfling" w:date="2020-08-14T08:51:00Z"/>
-        </w:rPr>
       </w:pPr>
     </w:p>
     <w:p>
       <w:pPr>
         <w:pStyle w:val="Heading10"/>
-        <w:rPr>
-          <w:ins w:id="101" w:author="Mark Scherfling" w:date="2020-08-14T08:52:00Z"/>
-        </w:rPr>
-      </w:pPr>
-      <w:ins w:id="102" w:author="Mark Scherfling" w:date="2020-08-14T08:52:00Z">
-        <w:r>
-          <w:t>Template file</w:t>
-        </w:r>
-      </w:ins>
+      </w:pPr>
+      <w:r>
+        <w:t>Template file</w:t>
+      </w:r>
     </w:p>
     <w:p>
       <w:pPr>
         <w:pStyle w:val="BodyText"/>
-        <w:rPr>
-          <w:ins w:id="103" w:author="Mark Scherfling" w:date="2020-08-14T08:53:00Z"/>
-        </w:rPr>
-      </w:pPr>
-      <w:ins w:id="104" w:author="Mark Scherfling" w:date="2020-08-14T08:52:00Z">
-        <w:r>
-          <w:t xml:space="preserve">If you’d like to customize the template file, use the </w:t>
-        </w:r>
-        <w:proofErr w:type="spellStart"/>
-        <w:r>
-          <w:rPr>
-            <w:rStyle w:val="codeChar"/>
-            <w:rPrChange w:id="105" w:author="Mark Scherfling" w:date="2020-08-14T08:53:00Z">
-              <w:rPr/>
-            </w:rPrChange>
-          </w:rPr>
-          <w:t>template_</w:t>
-        </w:r>
-      </w:ins>
-      <w:ins w:id="106" w:author="Mark Scherfling" w:date="2020-08-14T09:05:00Z">
-        <w:r>
-          <w:rPr>
-            <w:rStyle w:val="codeChar"/>
-          </w:rPr>
-          <w:t>file</w:t>
-        </w:r>
-      </w:ins>
+      </w:pPr>
+      <w:r>
+        <w:t xml:space="preserve">If you’d like to customize the template file, use the </w:t>
+      </w:r>
+      <w:proofErr w:type="spellStart"/>
+      <w:r>
+        <w:rPr>
+          <w:rStyle w:val="codeChar"/>
+        </w:rPr>
+        <w:t>template_</w:t>
+      </w:r>
+      <w:r>
+        <w:rPr>
+          <w:rStyle w:val="codeChar"/>
+        </w:rPr>
+        <w:t>file</w:t>
+      </w:r>
       <w:proofErr w:type="spellEnd"/>
-      <w:ins w:id="107" w:author="Mark Scherfling" w:date="2020-08-14T08:52:00Z">
-        <w:r>
-          <w:t xml:space="preserve"> </w:t>
-        </w:r>
-        <w:proofErr w:type="spellStart"/>
-        <w:r>
-          <w:t>app.config</w:t>
-        </w:r>
-        <w:proofErr w:type="spellEnd"/>
-        <w:r>
-          <w:t xml:space="preserve"> setting to specify the location of your </w:t>
-        </w:r>
-      </w:ins>
-      <w:ins w:id="108" w:author="Mark Scherfling" w:date="2020-08-14T08:53:00Z">
-        <w:r>
-          <w:t>jinja2 template. Below is the default template.</w:t>
-        </w:r>
-      </w:ins>
+      <w:r>
+        <w:t xml:space="preserve"> </w:t>
+      </w:r>
+      <w:proofErr w:type="spellStart"/>
+      <w:r>
+        <w:t>app.config</w:t>
+      </w:r>
+      <w:proofErr w:type="spellEnd"/>
+      <w:r>
+        <w:t xml:space="preserve"> setting to specify the location of your jinja2 template. Below is the default template.</w:t>
+      </w:r>
     </w:p>
     <w:p>
       <w:pPr>
         <w:pStyle w:val="BodyText"/>
-        <w:rPr>
-          <w:ins w:id="109" w:author="Mark Scherfling" w:date="2020-08-14T08:53:00Z"/>
-        </w:rPr>
       </w:pPr>
     </w:p>
     <w:p>
       <w:pPr>
         <w:pStyle w:val="Code0"/>
-        <w:pPrChange w:id="110" w:author="Mark Scherfling" w:date="2020-08-14T08:53:00Z">
-          <w:pPr>
-            <w:pStyle w:val="BodyText"/>
-          </w:pPr>
-        </w:pPrChange>
-      </w:pPr>
-      <w:ins w:id="111" w:author="Mark Scherfling" w:date="2020-08-14T08:53:00Z">
-        <w:r>
-          <w:t xml:space="preserve">{%- if </w:t>
-        </w:r>
-        <w:proofErr w:type="spellStart"/>
-        <w:r>
-          <w:t>is_msg_parent</w:t>
-        </w:r>
-        <w:proofErr w:type="spellEnd"/>
-        <w:r>
-          <w:t xml:space="preserve"> -%}</w:t>
-        </w:r>
-        <w:r>
-          <w:br/>
-          <w:t xml:space="preserve">    {{- number }} - {{ username }} POSTED ON {{ </w:t>
-        </w:r>
-        <w:proofErr w:type="spellStart"/>
-        <w:r>
-          <w:t>msg_time</w:t>
-        </w:r>
-        <w:proofErr w:type="spellEnd"/>
-        <w:r>
-          <w:t xml:space="preserve"> }}:{{ '\n' -}}</w:t>
-        </w:r>
-        <w:r>
-          <w:br/>
-          <w:t xml:space="preserve">    {%- if </w:t>
-        </w:r>
-        <w:proofErr w:type="spellStart"/>
-        <w:r>
-          <w:t>msg_pretext</w:t>
-        </w:r>
-        <w:proofErr w:type="spellEnd"/>
-        <w:r>
-          <w:t xml:space="preserve"> -%}</w:t>
-        </w:r>
-        <w:r>
-          <w:br/>
-          <w:t xml:space="preserve">        {{- </w:t>
-        </w:r>
-        <w:proofErr w:type="spellStart"/>
-        <w:r>
-          <w:t>msg_pretext</w:t>
-        </w:r>
-        <w:proofErr w:type="spellEnd"/>
-        <w:r>
-          <w:t xml:space="preserve"> }}{{ '\n' -}}</w:t>
-        </w:r>
-        <w:r>
-          <w:br/>
-          <w:t xml:space="preserve">    {%- endif -%}</w:t>
-        </w:r>
-        <w:r>
-          <w:br/>
-          <w:t xml:space="preserve">    {%- if </w:t>
-        </w:r>
-        <w:proofErr w:type="spellStart"/>
-        <w:r>
-          <w:t>msg_text</w:t>
-        </w:r>
-        <w:proofErr w:type="spellEnd"/>
-        <w:r>
-          <w:t xml:space="preserve"> -%}</w:t>
-        </w:r>
-        <w:r>
-          <w:br/>
-          <w:t xml:space="preserve">        {{- </w:t>
-        </w:r>
-        <w:proofErr w:type="spellStart"/>
-        <w:r>
-          <w:t>msg_text</w:t>
-        </w:r>
-        <w:proofErr w:type="spellEnd"/>
-        <w:r>
-          <w:t xml:space="preserve"> }}{{ '\n' -}}</w:t>
-        </w:r>
-        <w:r>
-          <w:br/>
-          <w:t xml:space="preserve">    {%- endif -%}</w:t>
-        </w:r>
-        <w:r>
-          <w:br/>
-          <w:t xml:space="preserve">    {%- if </w:t>
-        </w:r>
-        <w:proofErr w:type="spellStart"/>
-        <w:r>
-          <w:t>file_name</w:t>
-        </w:r>
-        <w:proofErr w:type="spellEnd"/>
-        <w:r>
-          <w:t xml:space="preserve"> -%}</w:t>
-        </w:r>
-        <w:r>
-          <w:br/>
-          <w:t xml:space="preserve">        {{- </w:t>
-        </w:r>
-        <w:proofErr w:type="spellStart"/>
-        <w:r>
-          <w:t>file_name</w:t>
-        </w:r>
-        <w:proofErr w:type="spellEnd"/>
-        <w:r>
-          <w:t xml:space="preserve"> }}{{ '\n' -}}</w:t>
-        </w:r>
-        <w:r>
-          <w:br/>
-          <w:t xml:space="preserve">    {%- endif -%}</w:t>
-        </w:r>
-        <w:r>
-          <w:br/>
-          <w:t xml:space="preserve">    {%- if </w:t>
-        </w:r>
-        <w:proofErr w:type="spellStart"/>
-        <w:r>
-          <w:t>file_permalink</w:t>
-        </w:r>
-        <w:proofErr w:type="spellEnd"/>
-        <w:r>
-          <w:t xml:space="preserve"> -%}</w:t>
-        </w:r>
-        <w:r>
-          <w:br/>
-          <w:t xml:space="preserve">        {{- </w:t>
-        </w:r>
-        <w:proofErr w:type="spellStart"/>
-        <w:r>
-          <w:t>file_permalink</w:t>
-        </w:r>
-        <w:proofErr w:type="spellEnd"/>
-        <w:r>
-          <w:t xml:space="preserve"> }}{{ '\n' -}}</w:t>
-        </w:r>
-        <w:r>
-          <w:br/>
-          <w:t xml:space="preserve">    {%- endif %}{{ '\n' -}}</w:t>
-        </w:r>
-        <w:r>
-          <w:br/>
-          <w:t xml:space="preserve">    {%- if </w:t>
-        </w:r>
-        <w:proofErr w:type="spellStart"/>
-        <w:r>
-          <w:t>reply_count</w:t>
-        </w:r>
-        <w:proofErr w:type="spellEnd"/>
-        <w:r>
-          <w:t xml:space="preserve"> and </w:t>
-        </w:r>
-        <w:proofErr w:type="spellStart"/>
-        <w:r>
-          <w:t>reply_count</w:t>
-        </w:r>
-        <w:proofErr w:type="spellEnd"/>
-        <w:r>
-          <w:t xml:space="preserve"> &gt; 0 -%}</w:t>
-        </w:r>
-        <w:r>
-          <w:br/>
-          <w:t xml:space="preserve">        {{- </w:t>
-        </w:r>
-        <w:proofErr w:type="spellStart"/>
-        <w:r>
-          <w:t>reply_count</w:t>
-        </w:r>
-        <w:proofErr w:type="spellEnd"/>
-        <w:r>
-          <w:t xml:space="preserve"> }} REPLIES:{{ '\n' -}}</w:t>
-        </w:r>
-        <w:r>
-          <w:br/>
-          <w:t xml:space="preserve">    {% endif -%}</w:t>
-        </w:r>
-        <w:r>
-          <w:br/>
-          <w:t>{%- else -%}</w:t>
-        </w:r>
-        <w:r>
-          <w:br/>
-          <w:t xml:space="preserve">    {{- '\t' }}{{ number }} - {{ username }} POSTED A REPLY ON {{ </w:t>
-        </w:r>
-        <w:proofErr w:type="spellStart"/>
-        <w:r>
-          <w:t>msg_time</w:t>
-        </w:r>
-        <w:proofErr w:type="spellEnd"/>
-        <w:r>
-          <w:t xml:space="preserve"> </w:t>
-        </w:r>
-        <w:r>
-          <w:lastRenderedPageBreak/>
-          <w:t>}}:{{ '\n' -}}</w:t>
-        </w:r>
-        <w:r>
-          <w:br/>
-          <w:t xml:space="preserve">    {%- if </w:t>
-        </w:r>
-        <w:proofErr w:type="spellStart"/>
-        <w:r>
-          <w:t>msg_text</w:t>
-        </w:r>
-        <w:proofErr w:type="spellEnd"/>
-        <w:r>
-          <w:t xml:space="preserve"> -%}</w:t>
-        </w:r>
-        <w:r>
-          <w:br/>
-          <w:t xml:space="preserve">        {{- '\t' }}{{ </w:t>
-        </w:r>
-        <w:proofErr w:type="spellStart"/>
-        <w:r>
-          <w:t>msg_text</w:t>
-        </w:r>
-        <w:proofErr w:type="spellEnd"/>
-        <w:r>
-          <w:t xml:space="preserve"> }}{{ '\n' -}}</w:t>
-        </w:r>
-        <w:r>
-          <w:br/>
-          <w:t xml:space="preserve">    {%- endif -%}</w:t>
-        </w:r>
-        <w:r>
-          <w:br/>
-          <w:t xml:space="preserve">    {%- if </w:t>
-        </w:r>
-        <w:proofErr w:type="spellStart"/>
-        <w:r>
-          <w:t>file_name</w:t>
-        </w:r>
-        <w:proofErr w:type="spellEnd"/>
-        <w:r>
-          <w:t xml:space="preserve"> -%}</w:t>
-        </w:r>
-        <w:r>
-          <w:br/>
-          <w:t xml:space="preserve">        {{- '\t' }}{{ </w:t>
-        </w:r>
-        <w:proofErr w:type="spellStart"/>
-        <w:r>
-          <w:t>file_name</w:t>
-        </w:r>
-        <w:proofErr w:type="spellEnd"/>
-        <w:r>
-          <w:t xml:space="preserve"> }}{{ '\n' -}}</w:t>
-        </w:r>
-        <w:r>
-          <w:br/>
-          <w:t xml:space="preserve">    {%- endif -%}</w:t>
-        </w:r>
-        <w:r>
-          <w:br/>
-          <w:t xml:space="preserve">    {%- if </w:t>
-        </w:r>
-        <w:proofErr w:type="spellStart"/>
-        <w:r>
-          <w:t>file_permalink</w:t>
-        </w:r>
-        <w:proofErr w:type="spellEnd"/>
-        <w:r>
-          <w:t xml:space="preserve"> -%}</w:t>
-        </w:r>
-        <w:r>
-          <w:br/>
-          <w:t xml:space="preserve">        {{- '\t' }}{{ </w:t>
-        </w:r>
-        <w:proofErr w:type="spellStart"/>
-        <w:r>
-          <w:t>file_permalink</w:t>
-        </w:r>
-        <w:proofErr w:type="spellEnd"/>
-        <w:r>
-          <w:t xml:space="preserve"> }}{{ '\n' -}}</w:t>
-        </w:r>
-        <w:r>
-          <w:br/>
-          <w:t xml:space="preserve">    {% endif %}{{ '\n' -}}</w:t>
-        </w:r>
-        <w:r>
-          <w:br/>
-          <w:t>{%- endif -%}</w:t>
-        </w:r>
-      </w:ins>
+      </w:pPr>
+      <w:r>
+        <w:t xml:space="preserve">{%- if </w:t>
+      </w:r>
+      <w:proofErr w:type="spellStart"/>
+      <w:r>
+        <w:t>is_msg_parent</w:t>
+      </w:r>
+      <w:proofErr w:type="spellEnd"/>
+      <w:r>
+        <w:t xml:space="preserve"> -%}</w:t>
+      </w:r>
+      <w:r>
+        <w:br/>
+        <w:t xml:space="preserve">    {{- number }} - {{ username }} POSTED ON {{ </w:t>
+      </w:r>
+      <w:proofErr w:type="spellStart"/>
+      <w:r>
+        <w:t>msg_time</w:t>
+      </w:r>
+      <w:proofErr w:type="spellEnd"/>
+      <w:r>
+        <w:t xml:space="preserve"> }}:{{ '\n' -}}</w:t>
+      </w:r>
+      <w:r>
+        <w:br/>
+        <w:t xml:space="preserve">    {%- if </w:t>
+      </w:r>
+      <w:proofErr w:type="spellStart"/>
+      <w:r>
+        <w:t>msg_pretext</w:t>
+      </w:r>
+      <w:proofErr w:type="spellEnd"/>
+      <w:r>
+        <w:t xml:space="preserve"> -%}</w:t>
+      </w:r>
+      <w:r>
+        <w:br/>
+        <w:t xml:space="preserve">        {{- </w:t>
+      </w:r>
+      <w:proofErr w:type="spellStart"/>
+      <w:r>
+        <w:t>msg_pretext</w:t>
+      </w:r>
+      <w:proofErr w:type="spellEnd"/>
+      <w:r>
+        <w:t xml:space="preserve"> }}{{ '\n' -}}</w:t>
+      </w:r>
+      <w:r>
+        <w:br/>
+        <w:t xml:space="preserve">    {%- endif -%}</w:t>
+      </w:r>
+      <w:r>
+        <w:br/>
+        <w:t xml:space="preserve">    {%- if </w:t>
+      </w:r>
+      <w:proofErr w:type="spellStart"/>
+      <w:r>
+        <w:t>msg_text</w:t>
+      </w:r>
+      <w:proofErr w:type="spellEnd"/>
+      <w:r>
+        <w:t xml:space="preserve"> -%}</w:t>
+      </w:r>
+      <w:r>
+        <w:br/>
+        <w:t xml:space="preserve">        {{- </w:t>
+      </w:r>
+      <w:proofErr w:type="spellStart"/>
+      <w:r>
+        <w:t>msg_text</w:t>
+      </w:r>
+      <w:proofErr w:type="spellEnd"/>
+      <w:r>
+        <w:t xml:space="preserve"> }}{{ '\n' -}}</w:t>
+      </w:r>
+      <w:r>
+        <w:br/>
+        <w:t xml:space="preserve">    {%- endif -%}</w:t>
+      </w:r>
+      <w:r>
+        <w:br/>
+        <w:t xml:space="preserve">    {%- if </w:t>
+      </w:r>
+      <w:proofErr w:type="spellStart"/>
+      <w:r>
+        <w:t>file_name</w:t>
+      </w:r>
+      <w:proofErr w:type="spellEnd"/>
+      <w:r>
+        <w:t xml:space="preserve"> -%}</w:t>
+      </w:r>
+      <w:r>
+        <w:br/>
+        <w:t xml:space="preserve">        {{- </w:t>
+      </w:r>
+      <w:proofErr w:type="spellStart"/>
+      <w:r>
+        <w:t>file_name</w:t>
+      </w:r>
+      <w:proofErr w:type="spellEnd"/>
+      <w:r>
+        <w:t xml:space="preserve"> }}{{ '\n' -}}</w:t>
+      </w:r>
+      <w:r>
+        <w:br/>
+        <w:t xml:space="preserve">    {%- endif -%}</w:t>
+      </w:r>
+      <w:r>
+        <w:br/>
+        <w:t xml:space="preserve">    {%- if </w:t>
+      </w:r>
+      <w:proofErr w:type="spellStart"/>
+      <w:r>
+        <w:t>file_permalink</w:t>
+      </w:r>
+      <w:proofErr w:type="spellEnd"/>
+      <w:r>
+        <w:t xml:space="preserve"> -%}</w:t>
+      </w:r>
+      <w:r>
+        <w:br/>
+        <w:t xml:space="preserve">        {{- </w:t>
+      </w:r>
+      <w:proofErr w:type="spellStart"/>
+      <w:r>
+        <w:t>file_permalink</w:t>
+      </w:r>
+      <w:proofErr w:type="spellEnd"/>
+      <w:r>
+        <w:t xml:space="preserve"> }}{{ '\n' -}}</w:t>
+      </w:r>
+      <w:r>
+        <w:br/>
+        <w:t xml:space="preserve">    {%- endif %}{{ '\n' -}}</w:t>
+      </w:r>
+      <w:r>
+        <w:br/>
+        <w:t xml:space="preserve">    {%- if </w:t>
+      </w:r>
+      <w:proofErr w:type="spellStart"/>
+      <w:r>
+        <w:t>reply_count</w:t>
+      </w:r>
+      <w:proofErr w:type="spellEnd"/>
+      <w:r>
+        <w:t xml:space="preserve"> and </w:t>
+      </w:r>
+      <w:proofErr w:type="spellStart"/>
+      <w:r>
+        <w:t>reply_count</w:t>
+      </w:r>
+      <w:proofErr w:type="spellEnd"/>
+      <w:r>
+        <w:t xml:space="preserve"> &gt; 0 -%}</w:t>
+      </w:r>
+      <w:r>
+        <w:br/>
+        <w:t xml:space="preserve">        {{- </w:t>
+      </w:r>
+      <w:proofErr w:type="spellStart"/>
+      <w:r>
+        <w:t>reply_count</w:t>
+      </w:r>
+      <w:proofErr w:type="spellEnd"/>
+      <w:r>
+        <w:t xml:space="preserve"> }} REPLIES:{{ '\n' -}}</w:t>
+      </w:r>
+      <w:r>
+        <w:br/>
+        <w:t xml:space="preserve">    {% endif -%}</w:t>
+      </w:r>
+      <w:r>
+        <w:br/>
+        <w:t>{%- else -%}</w:t>
+      </w:r>
+      <w:r>
+        <w:br/>
+        <w:t xml:space="preserve">    {{- '\t' }}{{ number }} - {{ username }} POSTED A REPLY ON {{ </w:t>
+      </w:r>
+      <w:proofErr w:type="spellStart"/>
+      <w:r>
+        <w:t>msg_time</w:t>
+      </w:r>
+      <w:proofErr w:type="spellEnd"/>
+      <w:r>
+        <w:t xml:space="preserve"> </w:t>
+      </w:r>
+      <w:r>
+        <w:lastRenderedPageBreak/>
+        <w:t>}}:{{ '\n' -}}</w:t>
+      </w:r>
+      <w:r>
+        <w:br/>
+        <w:t xml:space="preserve">    {%- if </w:t>
+      </w:r>
+      <w:proofErr w:type="spellStart"/>
+      <w:r>
+        <w:t>msg_text</w:t>
+      </w:r>
+      <w:proofErr w:type="spellEnd"/>
+      <w:r>
+        <w:t xml:space="preserve"> -%}</w:t>
+      </w:r>
+      <w:r>
+        <w:br/>
+        <w:t xml:space="preserve">        {{- '\t' }}{{ </w:t>
+      </w:r>
+      <w:proofErr w:type="spellStart"/>
+      <w:r>
+        <w:t>msg_text</w:t>
+      </w:r>
+      <w:proofErr w:type="spellEnd"/>
+      <w:r>
+        <w:t xml:space="preserve"> }}{{ '\n' -}}</w:t>
+      </w:r>
+      <w:r>
+        <w:br/>
+        <w:t xml:space="preserve">    {%- endif -%}</w:t>
+      </w:r>
+      <w:r>
+        <w:br/>
+        <w:t xml:space="preserve">    {%- if </w:t>
+      </w:r>
+      <w:proofErr w:type="spellStart"/>
+      <w:r>
+        <w:t>file_name</w:t>
+      </w:r>
+      <w:proofErr w:type="spellEnd"/>
+      <w:r>
+        <w:t xml:space="preserve"> -%}</w:t>
+      </w:r>
+      <w:r>
+        <w:br/>
+        <w:t xml:space="preserve">        {{- '\t' }}{{ </w:t>
+      </w:r>
+      <w:proofErr w:type="spellStart"/>
+      <w:r>
+        <w:t>file_name</w:t>
+      </w:r>
+      <w:proofErr w:type="spellEnd"/>
+      <w:r>
+        <w:t xml:space="preserve"> }}{{ '\n' -}}</w:t>
+      </w:r>
+      <w:r>
+        <w:br/>
+        <w:t xml:space="preserve">    {%- endif -%}</w:t>
+      </w:r>
+      <w:r>
+        <w:br/>
+        <w:t xml:space="preserve">    {%- if </w:t>
+      </w:r>
+      <w:proofErr w:type="spellStart"/>
+      <w:r>
+        <w:t>file_permalink</w:t>
+      </w:r>
+      <w:proofErr w:type="spellEnd"/>
+      <w:r>
+        <w:t xml:space="preserve"> -%}</w:t>
+      </w:r>
+      <w:r>
+        <w:br/>
+        <w:t xml:space="preserve">        {{- '\t' }}{{ </w:t>
+      </w:r>
+      <w:proofErr w:type="spellStart"/>
+      <w:r>
+        <w:t>file_permalink</w:t>
+      </w:r>
+      <w:proofErr w:type="spellEnd"/>
+      <w:r>
+        <w:t xml:space="preserve"> }}{{ '\n' -}}</w:t>
+      </w:r>
+      <w:r>
+        <w:br/>
+        <w:t xml:space="preserve">    {% endif %}{{ '\n' -}}</w:t>
+      </w:r>
+      <w:r>
+        <w:br/>
+        <w:t>{%- endif -%}</w:t>
+      </w:r>
     </w:p>
     <w:sectPr>
-      <w:headerReference w:type="even" r:id="rId34"/>
-      <w:headerReference w:type="default" r:id="rId35"/>
-      <w:footerReference w:type="default" r:id="rId36"/>
-      <w:headerReference w:type="first" r:id="rId37"/>
-      <w:footerReference w:type="first" r:id="rId38"/>
+      <w:headerReference w:type="even" r:id="rId36"/>
+      <w:headerReference w:type="default" r:id="rId37"/>
+      <w:footerReference w:type="even" r:id="rId38"/>
+      <w:footerReference w:type="default" r:id="rId39"/>
+      <w:headerReference w:type="first" r:id="rId40"/>
+      <w:footerReference w:type="first" r:id="rId41"/>
       <w:pgSz w:w="12240" w:h="15840"/>
       <w:pgMar w:top="1440" w:right="1800" w:bottom="1440" w:left="1800" w:header="720" w:footer="144" w:gutter="0"/>
       <w:pgNumType w:start="1"/>
@@ -8541,6 +8066,16 @@
 </file>
 
 <file path=word/footer1.xml><?xml version="1.0" encoding="utf-8"?>
+<w:ftr xmlns:wpc="http://schemas.microsoft.com/office/word/2010/wordprocessingCanvas" xmlns:cx="http://schemas.microsoft.com/office/drawing/2014/chartex" xmlns:cx1="http://schemas.microsoft.com/office/drawing/2015/9/8/chartex" xmlns:cx2="http://schemas.microsoft.com/office/drawing/2015/10/21/chartex" xmlns:cx3="http://schemas.microsoft.com/office/drawing/2016/5/9/chartex" xmlns:cx4="http://schemas.microsoft.com/office/drawing/2016/5/10/chartex" xmlns:cx5="http://schemas.microsoft.com/office/drawing/2016/5/11/chartex" xmlns:cx6="http://schemas.microsoft.com/office/drawing/2016/5/12/chartex" xmlns:cx7="http://schemas.microsoft.com/office/drawing/2016/5/13/chartex" xmlns:cx8="http://schemas.microsoft.com/office/drawing/2016/5/14/chartex" xmlns:mc="http://schemas.openxmlformats.org/markup-compatibility/2006" xmlns:aink="http://schemas.microsoft.com/office/drawing/2016/ink" xmlns:am3d="http://schemas.microsoft.com/office/drawing/2017/model3d" xmlns:o="urn:schemas-microsoft-com:office:office" xmlns:r="http://schemas.openxmlformats.org/officeDocument/2006/relationships" xmlns:m="http://schemas.openxmlformats.org/officeDocument/2006/math" xmlns:v="urn:schemas-microsoft-com:vml" xmlns:wp14="http://schemas.microsoft.com/office/word/2010/wordprocessingDrawing" xmlns:wp="http://schemas.openxmlformats.org/drawingml/2006/wordprocessingDrawing" xmlns:w10="urn:schemas-microsoft-com:office:word" xmlns:w="http://schemas.openxmlformats.org/wordprocessingml/2006/main" xmlns:w14="http://schemas.microsoft.com/office/word/2010/wordml" xmlns:w15="http://schemas.microsoft.com/office/word/2012/wordml" xmlns:w16cex="http://schemas.microsoft.com/office/word/2018/wordml/cex" xmlns:w16cid="http://schemas.microsoft.com/office/word/2016/wordml/cid" xmlns:w16="http://schemas.microsoft.com/office/word/2018/wordml" xmlns:w16se="http://schemas.microsoft.com/office/word/2015/wordml/symex" xmlns:wpg="http://schemas.microsoft.com/office/word/2010/wordprocessingGroup" xmlns:wpi="http://schemas.microsoft.com/office/word/2010/wordprocessingInk" xmlns:wne="http://schemas.microsoft.com/office/word/2006/wordml" xmlns:wps="http://schemas.microsoft.com/office/word/2010/wordprocessingShape" mc:Ignorable="w14 w15 w16se w16cid w16 w16cex wp14">
+  <w:p>
+    <w:pPr>
+      <w:pStyle w:val="Footer"/>
+    </w:pPr>
+  </w:p>
+</w:ftr>
+</file>
+
+<file path=word/footer2.xml><?xml version="1.0" encoding="utf-8"?>
 <w:ftr xmlns:wpc="http://schemas.microsoft.com/office/word/2010/wordprocessingCanvas" xmlns:cx="http://schemas.microsoft.com/office/drawing/2014/chartex" xmlns:cx1="http://schemas.microsoft.com/office/drawing/2015/9/8/chartex" xmlns:cx2="http://schemas.microsoft.com/office/drawing/2015/10/21/chartex" xmlns:cx3="http://schemas.microsoft.com/office/drawing/2016/5/9/chartex" xmlns:cx4="http://schemas.microsoft.com/office/drawing/2016/5/10/chartex" xmlns:cx5="http://schemas.microsoft.com/office/drawing/2016/5/11/chartex" xmlns:cx6="http://schemas.microsoft.com/office/drawing/2016/5/12/chartex" xmlns:cx7="http://schemas.microsoft.com/office/drawing/2016/5/13/chartex" xmlns:cx8="http://schemas.microsoft.com/office/drawing/2016/5/14/chartex" xmlns:mc="http://schemas.openxmlformats.org/markup-compatibility/2006" xmlns:aink="http://schemas.microsoft.com/office/drawing/2016/ink" xmlns:am3d="http://schemas.microsoft.com/office/drawing/2017/model3d" xmlns:o="urn:schemas-microsoft-com:office:office" xmlns:r="http://schemas.openxmlformats.org/officeDocument/2006/relationships" xmlns:m="http://schemas.openxmlformats.org/officeDocument/2006/math" xmlns:v="urn:schemas-microsoft-com:vml" xmlns:wp14="http://schemas.microsoft.com/office/word/2010/wordprocessingDrawing" xmlns:wp="http://schemas.openxmlformats.org/drawingml/2006/wordprocessingDrawing" xmlns:w10="urn:schemas-microsoft-com:office:word" xmlns:w="http://schemas.openxmlformats.org/wordprocessingml/2006/main" xmlns:w14="http://schemas.microsoft.com/office/word/2010/wordml" xmlns:w15="http://schemas.microsoft.com/office/word/2012/wordml" xmlns:w16cex="http://schemas.microsoft.com/office/word/2018/wordml/cex" xmlns:w16cid="http://schemas.microsoft.com/office/word/2016/wordml/cid" xmlns:w16="http://schemas.microsoft.com/office/word/2018/wordml" xmlns:w16se="http://schemas.microsoft.com/office/word/2015/wordml/symex" xmlns:wpg="http://schemas.microsoft.com/office/word/2010/wordprocessingGroup" xmlns:wpi="http://schemas.microsoft.com/office/word/2010/wordprocessingInk" xmlns:wne="http://schemas.microsoft.com/office/word/2006/wordml" xmlns:wps="http://schemas.microsoft.com/office/word/2010/wordprocessingShape" mc:Ignorable="w14 w15 w16se w16cid w16 w16cex wp14">
   <w:p>
     <w:pPr>
@@ -8613,7 +8148,7 @@
 </w:ftr>
 </file>
 
-<file path=word/footer2.xml><?xml version="1.0" encoding="utf-8"?>
+<file path=word/footer3.xml><?xml version="1.0" encoding="utf-8"?>
 <w:ftr xmlns:wpc="http://schemas.microsoft.com/office/word/2010/wordprocessingCanvas" xmlns:cx="http://schemas.microsoft.com/office/drawing/2014/chartex" xmlns:cx1="http://schemas.microsoft.com/office/drawing/2015/9/8/chartex" xmlns:cx2="http://schemas.microsoft.com/office/drawing/2015/10/21/chartex" xmlns:cx3="http://schemas.microsoft.com/office/drawing/2016/5/9/chartex" xmlns:cx4="http://schemas.microsoft.com/office/drawing/2016/5/10/chartex" xmlns:cx5="http://schemas.microsoft.com/office/drawing/2016/5/11/chartex" xmlns:cx6="http://schemas.microsoft.com/office/drawing/2016/5/12/chartex" xmlns:cx7="http://schemas.microsoft.com/office/drawing/2016/5/13/chartex" xmlns:cx8="http://schemas.microsoft.com/office/drawing/2016/5/14/chartex" xmlns:mc="http://schemas.openxmlformats.org/markup-compatibility/2006" xmlns:aink="http://schemas.microsoft.com/office/drawing/2016/ink" xmlns:am3d="http://schemas.microsoft.com/office/drawing/2017/model3d" xmlns:o="urn:schemas-microsoft-com:office:office" xmlns:r="http://schemas.openxmlformats.org/officeDocument/2006/relationships" xmlns:m="http://schemas.openxmlformats.org/officeDocument/2006/math" xmlns:v="urn:schemas-microsoft-com:vml" xmlns:wp14="http://schemas.microsoft.com/office/word/2010/wordprocessingDrawing" xmlns:wp="http://schemas.openxmlformats.org/drawingml/2006/wordprocessingDrawing" xmlns:w10="urn:schemas-microsoft-com:office:word" xmlns:w="http://schemas.openxmlformats.org/wordprocessingml/2006/main" xmlns:w14="http://schemas.microsoft.com/office/word/2010/wordml" xmlns:w15="http://schemas.microsoft.com/office/word/2012/wordml" xmlns:w16cex="http://schemas.microsoft.com/office/word/2018/wordml/cex" xmlns:w16cid="http://schemas.microsoft.com/office/word/2016/wordml/cid" xmlns:w16="http://schemas.microsoft.com/office/word/2018/wordml" xmlns:w16se="http://schemas.microsoft.com/office/word/2015/wordml/symex" xmlns:wpg="http://schemas.microsoft.com/office/word/2010/wordprocessingGroup" xmlns:wpi="http://schemas.microsoft.com/office/word/2010/wordprocessingInk" xmlns:wne="http://schemas.microsoft.com/office/word/2006/wordml" xmlns:wps="http://schemas.microsoft.com/office/word/2010/wordprocessingShape" mc:Ignorable="w14 w15 w16se w16cid w16 w16cex wp14">
   <w:p>
     <w:pPr>
@@ -8674,34 +8209,14 @@
       </w:rPr>
       <w:t>© Copyright IBM Corp. 2010, 20</w:t>
     </w:r>
-    <w:ins w:id="112" w:author="Mark Scherfling" w:date="2020-08-14T08:59:00Z">
-      <w:r>
-        <w:rPr>
-          <w:rFonts w:ascii="Arial" w:eastAsia="Arial" w:hAnsi="Arial" w:cs="Arial"/>
-          <w:sz w:val="16"/>
-          <w:szCs w:val="16"/>
-        </w:rPr>
-        <w:t>20</w:t>
-      </w:r>
-    </w:ins>
-    <w:del w:id="113" w:author="Mark Scherfling" w:date="2020-08-14T08:59:00Z">
-      <w:r>
-        <w:rPr>
-          <w:rFonts w:ascii="Arial" w:eastAsia="Arial" w:hAnsi="Arial" w:cs="Arial"/>
-          <w:sz w:val="16"/>
-          <w:szCs w:val="16"/>
-        </w:rPr>
-        <w:delText>1</w:delText>
-      </w:r>
-      <w:r>
-        <w:rPr>
-          <w:rFonts w:ascii="Arial" w:eastAsia="Arial" w:hAnsi="Arial" w:cs="Arial"/>
-          <w:sz w:val="16"/>
-          <w:szCs w:val="16"/>
-        </w:rPr>
-        <w:delText>8</w:delText>
-      </w:r>
-    </w:del>
+    <w:r>
+      <w:rPr>
+        <w:rFonts w:ascii="Arial" w:eastAsia="Arial" w:hAnsi="Arial" w:cs="Arial"/>
+        <w:sz w:val="16"/>
+        <w:szCs w:val="16"/>
+      </w:rPr>
+      <w:t>20</w:t>
+    </w:r>
     <w:r>
       <w:rPr>
         <w:rFonts w:ascii="Arial" w:eastAsia="Arial" w:hAnsi="Arial" w:cs="Arial"/>
@@ -13127,17 +12642,6 @@
     <w:abstractNumId w:val="26"/>
   </w:num>
 </w:numbering>
-</file>
-
-<file path=word/people.xml><?xml version="1.0" encoding="utf-8"?>
-<w15:people xmlns:wpc="http://schemas.microsoft.com/office/word/2010/wordprocessingCanvas" xmlns:cx="http://schemas.microsoft.com/office/drawing/2014/chartex" xmlns:cx1="http://schemas.microsoft.com/office/drawing/2015/9/8/chartex" xmlns:cx2="http://schemas.microsoft.com/office/drawing/2015/10/21/chartex" xmlns:cx3="http://schemas.microsoft.com/office/drawing/2016/5/9/chartex" xmlns:cx4="http://schemas.microsoft.com/office/drawing/2016/5/10/chartex" xmlns:cx5="http://schemas.microsoft.com/office/drawing/2016/5/11/chartex" xmlns:cx6="http://schemas.microsoft.com/office/drawing/2016/5/12/chartex" xmlns:cx7="http://schemas.microsoft.com/office/drawing/2016/5/13/chartex" xmlns:cx8="http://schemas.microsoft.com/office/drawing/2016/5/14/chartex" xmlns:mc="http://schemas.openxmlformats.org/markup-compatibility/2006" xmlns:aink="http://schemas.microsoft.com/office/drawing/2016/ink" xmlns:am3d="http://schemas.microsoft.com/office/drawing/2017/model3d" xmlns:o="urn:schemas-microsoft-com:office:office" xmlns:r="http://schemas.openxmlformats.org/officeDocument/2006/relationships" xmlns:m="http://schemas.openxmlformats.org/officeDocument/2006/math" xmlns:v="urn:schemas-microsoft-com:vml" xmlns:wp14="http://schemas.microsoft.com/office/word/2010/wordprocessingDrawing" xmlns:wp="http://schemas.openxmlformats.org/drawingml/2006/wordprocessingDrawing" xmlns:w10="urn:schemas-microsoft-com:office:word" xmlns:w="http://schemas.openxmlformats.org/wordprocessingml/2006/main" xmlns:w14="http://schemas.microsoft.com/office/word/2010/wordml" xmlns:w15="http://schemas.microsoft.com/office/word/2012/wordml" xmlns:w16cex="http://schemas.microsoft.com/office/word/2018/wordml/cex" xmlns:w16cid="http://schemas.microsoft.com/office/word/2016/wordml/cid" xmlns:w16="http://schemas.microsoft.com/office/word/2018/wordml" xmlns:w16se="http://schemas.microsoft.com/office/word/2015/wordml/symex" xmlns:wpg="http://schemas.microsoft.com/office/word/2010/wordprocessingGroup" xmlns:wpi="http://schemas.microsoft.com/office/word/2010/wordprocessingInk" xmlns:wne="http://schemas.microsoft.com/office/word/2006/wordml" xmlns:wps="http://schemas.microsoft.com/office/word/2010/wordprocessingShape" mc:Ignorable="w14 w15 w16se w16cid w16 w16cex wp14">
-  <w15:person w15:author="Mark Scherfling">
-    <w15:presenceInfo w15:providerId="AD" w15:userId="S::mark.scherfling@ibm.com::c103b432-748e-42ee-9263-f280cd53715f"/>
-  </w15:person>
-  <w15:person w15:author="AnnMarie Norcross">
-    <w15:presenceInfo w15:providerId="AD" w15:userId="S::annmarie.meier.norcross@ibm.com::67a70eea-1cb4-42a1-ae47-5d50dbfc64bf"/>
-  </w15:person>
-</w15:people>
 </file>
 
 <file path=word/styles.xml><?xml version="1.0" encoding="utf-8"?>
@@ -13641,6 +13145,7 @@
   <w:style w:type="character" w:default="1" w:styleId="DefaultParagraphFont">
     <w:name w:val="Default Paragraph Font"/>
     <w:uiPriority w:val="1"/>
+    <w:semiHidden/>
     <w:unhideWhenUsed/>
   </w:style>
   <w:style w:type="table" w:default="1" w:styleId="TableNormal">

</xml_diff>